<commit_message>
Removed unnecessary leading periods in href paths.
</commit_message>
<xml_diff>
--- a/documents/kkhong_a2.docx
+++ b/documents/kkhong_a2.docx
@@ -4,19 +4,18 @@
   <w:body>
     <w:sdt>
       <w:sdtPr>
+        <w:rPr>
+          <w:sz w:val="24"/>
+          <w:szCs w:val="24"/>
+          <w:lang w:val="en-AU"/>
+        </w:rPr>
         <w:id w:val="786243530"/>
         <w:docPartObj>
           <w:docPartGallery w:val="Cover Pages"/>
           <w:docPartUnique/>
         </w:docPartObj>
       </w:sdtPr>
-      <w:sdtEndPr>
-        <w:rPr>
-          <w:sz w:val="24"/>
-          <w:szCs w:val="24"/>
-          <w:lang w:val="en-AU"/>
-        </w:rPr>
-      </w:sdtEndPr>
+      <w:sdtEndPr/>
       <w:sdtContent>
         <w:p>
           <w:pPr>
@@ -138,6 +137,7 @@
                                     <w:alias w:val="Date"/>
                                     <w:tag w:val=""/>
                                     <w:id w:val="-650599894"/>
+                                    <w:showingPlcHdr/>
                                     <w:dataBinding w:prefixMappings="xmlns:ns0='http://schemas.microsoft.com/office/2006/coverPageProps' " w:xpath="/ns0:CoverPageProperties[1]/ns0:PublishDate[1]" w:storeItemID="{55AF091B-3C7A-41E3-B477-F2FDAA23CFDA}"/>
                                     <w:date w:fullDate="2022-04-10T00:00:00Z">
                                       <w:dateFormat w:val="M/d/yyyy"/>
@@ -146,6 +146,7 @@
                                       <w:calendar w:val="gregorian"/>
                                     </w:date>
                                   </w:sdtPr>
+                                  <w:sdtEndPr/>
                                   <w:sdtContent>
                                     <w:p>
                                       <w:pPr>
@@ -163,7 +164,7 @@
                                           <w:sz w:val="28"/>
                                           <w:szCs w:val="28"/>
                                         </w:rPr>
-                                        <w:t>10/Apr/2022</w:t>
+                                        <w:t xml:space="preserve">     </w:t>
                                       </w:r>
                                     </w:p>
                                   </w:sdtContent>
@@ -3450,6 +3451,7 @@
                               <w:alias w:val="Date"/>
                               <w:tag w:val=""/>
                               <w:id w:val="-650599894"/>
+                              <w:showingPlcHdr/>
                               <w:dataBinding w:prefixMappings="xmlns:ns0='http://schemas.microsoft.com/office/2006/coverPageProps' " w:xpath="/ns0:CoverPageProperties[1]/ns0:PublishDate[1]" w:storeItemID="{55AF091B-3C7A-41E3-B477-F2FDAA23CFDA}"/>
                               <w:date w:fullDate="2022-04-10T00:00:00Z">
                                 <w:dateFormat w:val="M/d/yyyy"/>
@@ -3458,6 +3460,7 @@
                                 <w:calendar w:val="gregorian"/>
                               </w:date>
                             </w:sdtPr>
+                            <w:sdtEndPr/>
                             <w:sdtContent>
                               <w:p>
                                 <w:pPr>
@@ -3475,7 +3478,7 @@
                                     <w:sz w:val="28"/>
                                     <w:szCs w:val="28"/>
                                   </w:rPr>
-                                  <w:t>10/Apr/2022</w:t>
+                                  <w:t xml:space="preserve">     </w:t>
                                 </w:r>
                               </w:p>
                             </w:sdtContent>
@@ -3665,6 +3668,7 @@
                                     <w:dataBinding w:prefixMappings="xmlns:ns0='http://purl.org/dc/elements/1.1/' xmlns:ns1='http://schemas.openxmlformats.org/package/2006/metadata/core-properties' " w:xpath="/ns1:coreProperties[1]/ns0:title[1]" w:storeItemID="{6C3C8BC8-F283-45AE-878A-BAB7291924A1}"/>
                                     <w:text/>
                                   </w:sdtPr>
+                                  <w:sdtEndPr/>
                                   <w:sdtContent>
                                     <w:r>
                                       <w:rPr>
@@ -3700,6 +3704,7 @@
                                     <w:dataBinding w:prefixMappings="xmlns:ns0='http://purl.org/dc/elements/1.1/' xmlns:ns1='http://schemas.openxmlformats.org/package/2006/metadata/core-properties' " w:xpath="/ns1:coreProperties[1]/ns0:subject[1]" w:storeItemID="{6C3C8BC8-F283-45AE-878A-BAB7291924A1}"/>
                                     <w:text/>
                                   </w:sdtPr>
+                                  <w:sdtEndPr/>
                                   <w:sdtContent>
                                     <w:r>
                                       <w:rPr>
@@ -3707,7 +3712,7 @@
                                         <w:sz w:val="36"/>
                                         <w:szCs w:val="36"/>
                                       </w:rPr>
-                                      <w:t>ITC293 Assessment 2</w:t>
+                                      <w:t>ITC293</w:t>
                                     </w:r>
                                   </w:sdtContent>
                                 </w:sdt>
@@ -3764,6 +3769,7 @@
                               <w:dataBinding w:prefixMappings="xmlns:ns0='http://purl.org/dc/elements/1.1/' xmlns:ns1='http://schemas.openxmlformats.org/package/2006/metadata/core-properties' " w:xpath="/ns1:coreProperties[1]/ns0:title[1]" w:storeItemID="{6C3C8BC8-F283-45AE-878A-BAB7291924A1}"/>
                               <w:text/>
                             </w:sdtPr>
+                            <w:sdtEndPr/>
                             <w:sdtContent>
                               <w:r>
                                 <w:rPr>
@@ -3799,6 +3805,7 @@
                               <w:dataBinding w:prefixMappings="xmlns:ns0='http://purl.org/dc/elements/1.1/' xmlns:ns1='http://schemas.openxmlformats.org/package/2006/metadata/core-properties' " w:xpath="/ns1:coreProperties[1]/ns0:subject[1]" w:storeItemID="{6C3C8BC8-F283-45AE-878A-BAB7291924A1}"/>
                               <w:text/>
                             </w:sdtPr>
+                            <w:sdtEndPr/>
                             <w:sdtContent>
                               <w:r>
                                 <w:rPr>
@@ -3806,7 +3813,7 @@
                                   <w:sz w:val="36"/>
                                   <w:szCs w:val="36"/>
                                 </w:rPr>
-                                <w:t>ITC293 Assessment 2</w:t>
+                                <w:t>ITC293</w:t>
                               </w:r>
                             </w:sdtContent>
                           </w:sdt>
@@ -3897,6 +3904,7 @@
                                     <w:dataBinding w:prefixMappings="xmlns:ns0='http://purl.org/dc/elements/1.1/' xmlns:ns1='http://schemas.openxmlformats.org/package/2006/metadata/core-properties' " w:xpath="/ns1:coreProperties[1]/ns0:creator[1]" w:storeItemID="{6C3C8BC8-F283-45AE-878A-BAB7291924A1}"/>
                                     <w:text/>
                                   </w:sdtPr>
+                                  <w:sdtEndPr/>
                                   <w:sdtContent>
                                     <w:r>
                                       <w:rPr>
@@ -3904,7 +3912,7 @@
                                         <w:sz w:val="26"/>
                                         <w:szCs w:val="26"/>
                                       </w:rPr>
-                                      <w:t xml:space="preserve">Krishna R. </w:t>
+                                      <w:t xml:space="preserve">Krishna </w:t>
                                     </w:r>
                                     <w:proofErr w:type="spellStart"/>
                                     <w:r>
@@ -3939,9 +3947,11 @@
                                     <w:alias w:val="Company"/>
                                     <w:tag w:val=""/>
                                     <w:id w:val="1558814826"/>
+                                    <w:showingPlcHdr/>
                                     <w:dataBinding w:prefixMappings="xmlns:ns0='http://schemas.openxmlformats.org/officeDocument/2006/extended-properties' " w:xpath="/ns0:Properties[1]/ns0:Company[1]" w:storeItemID="{6668398D-A668-4E3E-A5EB-62B293D839F1}"/>
                                     <w:text/>
                                   </w:sdtPr>
+                                  <w:sdtEndPr/>
                                   <w:sdtContent>
                                     <w:r>
                                       <w:rPr>
@@ -3950,7 +3960,7 @@
                                         <w:sz w:val="20"/>
                                         <w:szCs w:val="20"/>
                                       </w:rPr>
-                                      <w:t>11699164</w:t>
+                                      <w:t xml:space="preserve">     </w:t>
                                     </w:r>
                                   </w:sdtContent>
                                 </w:sdt>
@@ -4002,6 +4012,7 @@
                               <w:dataBinding w:prefixMappings="xmlns:ns0='http://purl.org/dc/elements/1.1/' xmlns:ns1='http://schemas.openxmlformats.org/package/2006/metadata/core-properties' " w:xpath="/ns1:coreProperties[1]/ns0:creator[1]" w:storeItemID="{6C3C8BC8-F283-45AE-878A-BAB7291924A1}"/>
                               <w:text/>
                             </w:sdtPr>
+                            <w:sdtEndPr/>
                             <w:sdtContent>
                               <w:r>
                                 <w:rPr>
@@ -4009,7 +4020,7 @@
                                   <w:sz w:val="26"/>
                                   <w:szCs w:val="26"/>
                                 </w:rPr>
-                                <w:t xml:space="preserve">Krishna R. </w:t>
+                                <w:t xml:space="preserve">Krishna </w:t>
                               </w:r>
                               <w:proofErr w:type="spellStart"/>
                               <w:r>
@@ -4044,9 +4055,11 @@
                               <w:alias w:val="Company"/>
                               <w:tag w:val=""/>
                               <w:id w:val="1558814826"/>
+                              <w:showingPlcHdr/>
                               <w:dataBinding w:prefixMappings="xmlns:ns0='http://schemas.openxmlformats.org/officeDocument/2006/extended-properties' " w:xpath="/ns0:Properties[1]/ns0:Company[1]" w:storeItemID="{6668398D-A668-4E3E-A5EB-62B293D839F1}"/>
                               <w:text/>
                             </w:sdtPr>
+                            <w:sdtEndPr/>
                             <w:sdtContent>
                               <w:r>
                                 <w:rPr>
@@ -4055,7 +4068,7 @@
                                   <w:sz w:val="20"/>
                                   <w:szCs w:val="20"/>
                                 </w:rPr>
-                                <w:t>11699164</w:t>
+                                <w:t xml:space="preserve">     </w:t>
                               </w:r>
                             </w:sdtContent>
                           </w:sdt>
@@ -4076,6 +4089,15 @@
     </w:sdt>
     <w:sdt>
       <w:sdtPr>
+        <w:rPr>
+          <w:rFonts w:asciiTheme="minorHAnsi" w:eastAsiaTheme="minorEastAsia" w:hAnsiTheme="minorHAnsi" w:cstheme="minorBidi"/>
+          <w:b w:val="0"/>
+          <w:bCs w:val="0"/>
+          <w:color w:val="auto"/>
+          <w:sz w:val="24"/>
+          <w:szCs w:val="24"/>
+          <w:lang w:val="en-AU" w:eastAsia="zh-CN"/>
+        </w:rPr>
         <w:id w:val="1743757130"/>
         <w:docPartObj>
           <w:docPartGallery w:val="Table of Contents"/>
@@ -4084,12 +4106,7 @@
       </w:sdtPr>
       <w:sdtEndPr>
         <w:rPr>
-          <w:rFonts w:asciiTheme="minorHAnsi" w:eastAsiaTheme="minorEastAsia" w:hAnsiTheme="minorHAnsi" w:cstheme="minorBidi"/>
           <w:noProof/>
-          <w:color w:val="auto"/>
-          <w:sz w:val="24"/>
-          <w:szCs w:val="24"/>
-          <w:lang w:val="en-AU" w:eastAsia="zh-CN"/>
         </w:rPr>
       </w:sdtEndPr>
       <w:sdtContent>
@@ -4133,7 +4150,7 @@
             </w:rPr>
             <w:fldChar w:fldCharType="separate"/>
           </w:r>
-          <w:hyperlink w:anchor="_Toc100520285" w:history="1">
+          <w:hyperlink w:anchor="_Toc100522640" w:history="1">
             <w:r>
               <w:rPr>
                 <w:rStyle w:val="Hyperlink"/>
@@ -4160,7 +4177,7 @@
                 <w:noProof/>
                 <w:webHidden/>
               </w:rPr>
-              <w:instrText xml:space="preserve"> PAGEREF _Toc100520285 \h </w:instrText>
+              <w:instrText xml:space="preserve"> PAGEREF _Toc100522640 \h </w:instrText>
             </w:r>
             <w:r>
               <w:rPr>
@@ -4206,7 +4223,7 @@
               <w:noProof/>
             </w:rPr>
           </w:pPr>
-          <w:hyperlink w:anchor="_Toc100520286" w:history="1">
+          <w:hyperlink w:anchor="_Toc100522641" w:history="1">
             <w:r>
               <w:rPr>
                 <w:rStyle w:val="Hyperlink"/>
@@ -4233,7 +4250,7 @@
                 <w:noProof/>
                 <w:webHidden/>
               </w:rPr>
-              <w:instrText xml:space="preserve"> PAGEREF _Toc100520286 \h </w:instrText>
+              <w:instrText xml:space="preserve"> PAGEREF _Toc100522641 \h </w:instrText>
             </w:r>
             <w:r>
               <w:rPr>
@@ -4254,6 +4271,225 @@
                 <w:webHidden/>
               </w:rPr>
               <w:t>3</w:t>
+            </w:r>
+            <w:r>
+              <w:rPr>
+                <w:noProof/>
+                <w:webHidden/>
+              </w:rPr>
+              <w:fldChar w:fldCharType="end"/>
+            </w:r>
+          </w:hyperlink>
+        </w:p>
+        <w:p>
+          <w:pPr>
+            <w:pStyle w:val="TOC1"/>
+            <w:tabs>
+              <w:tab w:val="right" w:leader="dot" w:pos="9016"/>
+            </w:tabs>
+            <w:rPr>
+              <w:rFonts w:cstheme="minorBidi"/>
+              <w:b w:val="0"/>
+              <w:bCs w:val="0"/>
+              <w:i w:val="0"/>
+              <w:iCs w:val="0"/>
+              <w:noProof/>
+            </w:rPr>
+          </w:pPr>
+          <w:hyperlink w:anchor="_Toc100522642" w:history="1">
+            <w:r>
+              <w:rPr>
+                <w:rStyle w:val="Hyperlink"/>
+                <w:noProof/>
+              </w:rPr>
+              <w:t>HTML Validation (validator.w3.org)</w:t>
+            </w:r>
+            <w:r>
+              <w:rPr>
+                <w:noProof/>
+                <w:webHidden/>
+              </w:rPr>
+              <w:tab/>
+            </w:r>
+            <w:r>
+              <w:rPr>
+                <w:noProof/>
+                <w:webHidden/>
+              </w:rPr>
+              <w:fldChar w:fldCharType="begin"/>
+            </w:r>
+            <w:r>
+              <w:rPr>
+                <w:noProof/>
+                <w:webHidden/>
+              </w:rPr>
+              <w:instrText xml:space="preserve"> PAGEREF _Toc100522642 \h </w:instrText>
+            </w:r>
+            <w:r>
+              <w:rPr>
+                <w:noProof/>
+                <w:webHidden/>
+              </w:rPr>
+            </w:r>
+            <w:r>
+              <w:rPr>
+                <w:noProof/>
+                <w:webHidden/>
+              </w:rPr>
+              <w:fldChar w:fldCharType="separate"/>
+            </w:r>
+            <w:r>
+              <w:rPr>
+                <w:noProof/>
+                <w:webHidden/>
+              </w:rPr>
+              <w:t>5</w:t>
+            </w:r>
+            <w:r>
+              <w:rPr>
+                <w:noProof/>
+                <w:webHidden/>
+              </w:rPr>
+              <w:fldChar w:fldCharType="end"/>
+            </w:r>
+          </w:hyperlink>
+        </w:p>
+        <w:p>
+          <w:pPr>
+            <w:pStyle w:val="TOC2"/>
+            <w:tabs>
+              <w:tab w:val="right" w:leader="dot" w:pos="9016"/>
+            </w:tabs>
+            <w:rPr>
+              <w:rFonts w:cstheme="minorBidi"/>
+              <w:b w:val="0"/>
+              <w:bCs w:val="0"/>
+              <w:noProof/>
+              <w:sz w:val="24"/>
+              <w:szCs w:val="24"/>
+            </w:rPr>
+          </w:pPr>
+          <w:hyperlink w:anchor="_Toc100522643" w:history="1">
+            <w:r>
+              <w:rPr>
+                <w:rStyle w:val="Hyperlink"/>
+                <w:noProof/>
+              </w:rPr>
+              <w:t>Fix</w:t>
+            </w:r>
+            <w:r>
+              <w:rPr>
+                <w:noProof/>
+                <w:webHidden/>
+              </w:rPr>
+              <w:tab/>
+            </w:r>
+            <w:r>
+              <w:rPr>
+                <w:noProof/>
+                <w:webHidden/>
+              </w:rPr>
+              <w:fldChar w:fldCharType="begin"/>
+            </w:r>
+            <w:r>
+              <w:rPr>
+                <w:noProof/>
+                <w:webHidden/>
+              </w:rPr>
+              <w:instrText xml:space="preserve"> PAGEREF _Toc100522643 \h </w:instrText>
+            </w:r>
+            <w:r>
+              <w:rPr>
+                <w:noProof/>
+                <w:webHidden/>
+              </w:rPr>
+            </w:r>
+            <w:r>
+              <w:rPr>
+                <w:noProof/>
+                <w:webHidden/>
+              </w:rPr>
+              <w:fldChar w:fldCharType="separate"/>
+            </w:r>
+            <w:r>
+              <w:rPr>
+                <w:noProof/>
+                <w:webHidden/>
+              </w:rPr>
+              <w:t>5</w:t>
+            </w:r>
+            <w:r>
+              <w:rPr>
+                <w:noProof/>
+                <w:webHidden/>
+              </w:rPr>
+              <w:fldChar w:fldCharType="end"/>
+            </w:r>
+          </w:hyperlink>
+        </w:p>
+        <w:p>
+          <w:pPr>
+            <w:pStyle w:val="TOC1"/>
+            <w:tabs>
+              <w:tab w:val="right" w:leader="dot" w:pos="9016"/>
+            </w:tabs>
+            <w:rPr>
+              <w:rFonts w:cstheme="minorBidi"/>
+              <w:b w:val="0"/>
+              <w:bCs w:val="0"/>
+              <w:i w:val="0"/>
+              <w:iCs w:val="0"/>
+              <w:noProof/>
+            </w:rPr>
+          </w:pPr>
+          <w:hyperlink w:anchor="_Toc100522644" w:history="1">
+            <w:r>
+              <w:rPr>
+                <w:rStyle w:val="Hyperlink"/>
+                <w:noProof/>
+              </w:rPr>
+              <w:t>CSS Validation (validator.w3.org)</w:t>
+            </w:r>
+            <w:r>
+              <w:rPr>
+                <w:noProof/>
+                <w:webHidden/>
+              </w:rPr>
+              <w:tab/>
+            </w:r>
+            <w:r>
+              <w:rPr>
+                <w:noProof/>
+                <w:webHidden/>
+              </w:rPr>
+              <w:fldChar w:fldCharType="begin"/>
+            </w:r>
+            <w:r>
+              <w:rPr>
+                <w:noProof/>
+                <w:webHidden/>
+              </w:rPr>
+              <w:instrText xml:space="preserve"> PAGEREF _Toc100522644 \h </w:instrText>
+            </w:r>
+            <w:r>
+              <w:rPr>
+                <w:noProof/>
+                <w:webHidden/>
+              </w:rPr>
+            </w:r>
+            <w:r>
+              <w:rPr>
+                <w:noProof/>
+                <w:webHidden/>
+              </w:rPr>
+              <w:fldChar w:fldCharType="separate"/>
+            </w:r>
+            <w:r>
+              <w:rPr>
+                <w:noProof/>
+                <w:webHidden/>
+              </w:rPr>
+              <w:t>6</w:t>
             </w:r>
             <w:r>
               <w:rPr>
@@ -4286,7 +4522,7 @@
       <w:pPr>
         <w:pStyle w:val="Heading1"/>
       </w:pPr>
-      <w:bookmarkStart w:id="0" w:name="_Toc100520285"/>
+      <w:bookmarkStart w:id="0" w:name="_Toc100522640"/>
       <w:r>
         <w:lastRenderedPageBreak/>
         <w:t>Concept Map</w:t>
@@ -4295,6 +4531,9 @@
     </w:p>
     <w:p>
       <w:r>
+        <w:rPr>
+          <w:noProof/>
+        </w:rPr>
         <w:drawing>
           <wp:inline distT="0" distB="0" distL="0" distR="0" wp14:anchorId="203A97EC" wp14:editId="58C0A56D">
             <wp:extent cx="5731510" cy="8373110"/>
@@ -4341,7 +4580,7 @@
       <w:pPr>
         <w:pStyle w:val="Heading1"/>
       </w:pPr>
-      <w:bookmarkStart w:id="1" w:name="_Toc100520286"/>
+      <w:bookmarkStart w:id="1" w:name="_Toc100522641"/>
       <w:r>
         <w:lastRenderedPageBreak/>
         <w:t>Story Board</w:t>
@@ -4447,47 +4686,7 @@
                 <w:sz w:val="16"/>
                 <w:szCs w:val="16"/>
               </w:rPr>
-              <w:t xml:space="preserve">Date: </w:t>
-            </w:r>
-            <w:r>
-              <w:rPr>
-                <w:rFonts w:ascii="Calibri" w:eastAsia="Times New Roman" w:hAnsi="Calibri"/>
-                <w:sz w:val="16"/>
-                <w:szCs w:val="16"/>
-              </w:rPr>
-              <w:t>10</w:t>
-            </w:r>
-            <w:r>
-              <w:rPr>
-                <w:rFonts w:ascii="Calibri" w:eastAsia="Times New Roman" w:hAnsi="Calibri"/>
-                <w:sz w:val="16"/>
-                <w:szCs w:val="16"/>
-              </w:rPr>
-              <w:t>/</w:t>
-            </w:r>
-            <w:r>
-              <w:rPr>
-                <w:rFonts w:ascii="Calibri" w:eastAsia="Times New Roman" w:hAnsi="Calibri"/>
-                <w:sz w:val="16"/>
-                <w:szCs w:val="16"/>
-              </w:rPr>
-              <w:t>Apr</w:t>
-            </w:r>
-            <w:r>
-              <w:rPr>
-                <w:rFonts w:ascii="Calibri" w:eastAsia="Times New Roman" w:hAnsi="Calibri"/>
-                <w:sz w:val="16"/>
-                <w:szCs w:val="16"/>
-              </w:rPr>
-              <w:t>/</w:t>
-            </w:r>
-            <w:r>
-              <w:rPr>
-                <w:rFonts w:ascii="Calibri" w:eastAsia="Times New Roman" w:hAnsi="Calibri"/>
-                <w:sz w:val="16"/>
-                <w:szCs w:val="16"/>
-              </w:rPr>
-              <w:t>2022</w:t>
+              <w:t>Date: 10/Apr/2022</w:t>
             </w:r>
           </w:p>
         </w:tc>
@@ -5109,16 +5308,7 @@
                 <w:sz w:val="16"/>
                 <w:szCs w:val="16"/>
               </w:rPr>
-              <w:t xml:space="preserve">, </w:t>
-            </w:r>
-            <w:r>
-              <w:rPr>
-                <w:rFonts w:ascii="Calibri" w:eastAsia="Times New Roman" w:hAnsi="Calibri"/>
-                <w:color w:val="000000" w:themeColor="text1"/>
-                <w:sz w:val="16"/>
-                <w:szCs w:val="16"/>
-              </w:rPr>
-              <w:t>‘Resume’, ‘Web Skills’</w:t>
+              <w:t>, ‘Resume’, ‘Web Skills’</w:t>
             </w:r>
             <w:r>
               <w:rPr>
@@ -6419,6 +6609,277 @@
       </w:tr>
     </w:tbl>
     <w:p/>
+    <w:p/>
+    <w:p/>
+    <w:p>
+      <w:pPr>
+        <w:pStyle w:val="Heading1"/>
+      </w:pPr>
+      <w:bookmarkStart w:id="2" w:name="_Toc100522642"/>
+      <w:r>
+        <w:lastRenderedPageBreak/>
+        <w:t>HTML Validation (validator.w3.org)</w:t>
+      </w:r>
+      <w:bookmarkEnd w:id="2"/>
+    </w:p>
+    <w:p>
+      <w:r>
+        <w:drawing>
+          <wp:inline distT="0" distB="0" distL="0" distR="0" wp14:anchorId="07E0CE3A" wp14:editId="3EB60A33">
+            <wp:extent cx="5731510" cy="2978785"/>
+            <wp:effectExtent l="0" t="0" r="0" b="5715"/>
+            <wp:docPr id="35" name="Picture 35" descr="Graphical user interface, text, application, email&#10;&#10;Description automatically generated"/>
+            <wp:cNvGraphicFramePr>
+              <a:graphicFrameLocks xmlns:a="http://schemas.openxmlformats.org/drawingml/2006/main" noChangeAspect="1"/>
+            </wp:cNvGraphicFramePr>
+            <a:graphic xmlns:a="http://schemas.openxmlformats.org/drawingml/2006/main">
+              <a:graphicData uri="http://schemas.openxmlformats.org/drawingml/2006/picture">
+                <pic:pic xmlns:pic="http://schemas.openxmlformats.org/drawingml/2006/picture">
+                  <pic:nvPicPr>
+                    <pic:cNvPr id="35" name="Picture 35" descr="Graphical user interface, text, application, email&#10;&#10;Description automatically generated"/>
+                    <pic:cNvPicPr/>
+                  </pic:nvPicPr>
+                  <pic:blipFill>
+                    <a:blip r:embed="rId7"/>
+                    <a:stretch>
+                      <a:fillRect/>
+                    </a:stretch>
+                  </pic:blipFill>
+                  <pic:spPr>
+                    <a:xfrm>
+                      <a:off x="0" y="0"/>
+                      <a:ext cx="5731510" cy="2978785"/>
+                    </a:xfrm>
+                    <a:prstGeom prst="rect">
+                      <a:avLst/>
+                    </a:prstGeom>
+                  </pic:spPr>
+                </pic:pic>
+              </a:graphicData>
+            </a:graphic>
+          </wp:inline>
+        </w:drawing>
+      </w:r>
+    </w:p>
+    <w:p>
+      <w:r>
+        <w:drawing>
+          <wp:inline distT="0" distB="0" distL="0" distR="0" wp14:anchorId="4915F64C" wp14:editId="5BD62FD5">
+            <wp:extent cx="6478381" cy="683173"/>
+            <wp:effectExtent l="0" t="0" r="0" b="3175"/>
+            <wp:docPr id="37" name="Picture 37"/>
+            <wp:cNvGraphicFramePr>
+              <a:graphicFrameLocks xmlns:a="http://schemas.openxmlformats.org/drawingml/2006/main" noChangeAspect="1"/>
+            </wp:cNvGraphicFramePr>
+            <a:graphic xmlns:a="http://schemas.openxmlformats.org/drawingml/2006/main">
+              <a:graphicData uri="http://schemas.openxmlformats.org/drawingml/2006/picture">
+                <pic:pic xmlns:pic="http://schemas.openxmlformats.org/drawingml/2006/picture">
+                  <pic:nvPicPr>
+                    <pic:cNvPr id="1" name=""/>
+                    <pic:cNvPicPr/>
+                  </pic:nvPicPr>
+                  <pic:blipFill>
+                    <a:blip r:embed="rId8"/>
+                    <a:stretch>
+                      <a:fillRect/>
+                    </a:stretch>
+                  </pic:blipFill>
+                  <pic:spPr>
+                    <a:xfrm>
+                      <a:off x="0" y="0"/>
+                      <a:ext cx="6837033" cy="720994"/>
+                    </a:xfrm>
+                    <a:prstGeom prst="rect">
+                      <a:avLst/>
+                    </a:prstGeom>
+                  </pic:spPr>
+                </pic:pic>
+              </a:graphicData>
+            </a:graphic>
+          </wp:inline>
+        </w:drawing>
+      </w:r>
+    </w:p>
+    <w:p>
+      <w:pPr>
+        <w:pStyle w:val="Heading2"/>
+      </w:pPr>
+      <w:bookmarkStart w:id="3" w:name="_Toc100522643"/>
+      <w:r>
+        <w:t>Fix</w:t>
+      </w:r>
+      <w:bookmarkEnd w:id="3"/>
+    </w:p>
+    <w:p>
+      <w:r>
+        <w:drawing>
+          <wp:inline distT="0" distB="0" distL="0" distR="0" wp14:anchorId="739A59A1" wp14:editId="4B8ED20D">
+            <wp:extent cx="5731510" cy="981075"/>
+            <wp:effectExtent l="0" t="0" r="0" b="0"/>
+            <wp:docPr id="38" name="Picture 38" descr="Graphical user interface, text, application&#10;&#10;Description automatically generated"/>
+            <wp:cNvGraphicFramePr>
+              <a:graphicFrameLocks xmlns:a="http://schemas.openxmlformats.org/drawingml/2006/main" noChangeAspect="1"/>
+            </wp:cNvGraphicFramePr>
+            <a:graphic xmlns:a="http://schemas.openxmlformats.org/drawingml/2006/main">
+              <a:graphicData uri="http://schemas.openxmlformats.org/drawingml/2006/picture">
+                <pic:pic xmlns:pic="http://schemas.openxmlformats.org/drawingml/2006/picture">
+                  <pic:nvPicPr>
+                    <pic:cNvPr id="38" name="Picture 38" descr="Graphical user interface, text, application&#10;&#10;Description automatically generated"/>
+                    <pic:cNvPicPr/>
+                  </pic:nvPicPr>
+                  <pic:blipFill>
+                    <a:blip r:embed="rId9"/>
+                    <a:stretch>
+                      <a:fillRect/>
+                    </a:stretch>
+                  </pic:blipFill>
+                  <pic:spPr>
+                    <a:xfrm>
+                      <a:off x="0" y="0"/>
+                      <a:ext cx="5731510" cy="981075"/>
+                    </a:xfrm>
+                    <a:prstGeom prst="rect">
+                      <a:avLst/>
+                    </a:prstGeom>
+                  </pic:spPr>
+                </pic:pic>
+              </a:graphicData>
+            </a:graphic>
+          </wp:inline>
+        </w:drawing>
+      </w:r>
+    </w:p>
+    <w:p>
+      <w:r>
+        <w:drawing>
+          <wp:inline distT="0" distB="0" distL="0" distR="0" wp14:anchorId="0957E1A4" wp14:editId="48CA4E82">
+            <wp:extent cx="5731510" cy="1467485"/>
+            <wp:effectExtent l="0" t="0" r="0" b="5715"/>
+            <wp:docPr id="39" name="Picture 39" descr="Graphical user interface, text, application&#10;&#10;Description automatically generated"/>
+            <wp:cNvGraphicFramePr>
+              <a:graphicFrameLocks xmlns:a="http://schemas.openxmlformats.org/drawingml/2006/main" noChangeAspect="1"/>
+            </wp:cNvGraphicFramePr>
+            <a:graphic xmlns:a="http://schemas.openxmlformats.org/drawingml/2006/main">
+              <a:graphicData uri="http://schemas.openxmlformats.org/drawingml/2006/picture">
+                <pic:pic xmlns:pic="http://schemas.openxmlformats.org/drawingml/2006/picture">
+                  <pic:nvPicPr>
+                    <pic:cNvPr id="39" name="Picture 39" descr="Graphical user interface, text, application&#10;&#10;Description automatically generated"/>
+                    <pic:cNvPicPr/>
+                  </pic:nvPicPr>
+                  <pic:blipFill>
+                    <a:blip r:embed="rId10"/>
+                    <a:stretch>
+                      <a:fillRect/>
+                    </a:stretch>
+                  </pic:blipFill>
+                  <pic:spPr>
+                    <a:xfrm>
+                      <a:off x="0" y="0"/>
+                      <a:ext cx="5731510" cy="1467485"/>
+                    </a:xfrm>
+                    <a:prstGeom prst="rect">
+                      <a:avLst/>
+                    </a:prstGeom>
+                  </pic:spPr>
+                </pic:pic>
+              </a:graphicData>
+            </a:graphic>
+          </wp:inline>
+        </w:drawing>
+      </w:r>
+    </w:p>
+    <w:p>
+      <w:hyperlink r:id="rId11" w:history="1">
+        <w:r>
+          <w:rPr>
+            <w:rStyle w:val="Hyperlink"/>
+          </w:rPr>
+          <w:t>https://github.com/cashewna/portfolio/commit/8056f53e3e191a378dbd6814a82b005f3f51777b</w:t>
+        </w:r>
+      </w:hyperlink>
+    </w:p>
+    <w:p/>
+    <w:p>
+      <w:r>
+        <w:t xml:space="preserve">** Forgot to mention in commit – removed unnecessary px for attribute width on element </w:t>
+      </w:r>
+      <w:proofErr w:type="spellStart"/>
+      <w:r>
+        <w:t>img</w:t>
+      </w:r>
+      <w:proofErr w:type="spellEnd"/>
+      <w:r>
+        <w:t>.</w:t>
+      </w:r>
+    </w:p>
+    <w:p/>
+    <w:p>
+      <w:r>
+        <w:br w:type="page"/>
+      </w:r>
+    </w:p>
+    <w:p>
+      <w:pPr>
+        <w:pStyle w:val="Heading1"/>
+      </w:pPr>
+      <w:bookmarkStart w:id="4" w:name="_Toc100522644"/>
+      <w:r>
+        <w:lastRenderedPageBreak/>
+        <w:t>CSS Validation (validator.w3.org)</w:t>
+      </w:r>
+      <w:bookmarkEnd w:id="4"/>
+    </w:p>
+    <w:p>
+      <w:r>
+        <w:drawing>
+          <wp:inline distT="0" distB="0" distL="0" distR="0" wp14:anchorId="7F1BCF38" wp14:editId="2D3F40F1">
+            <wp:extent cx="5731510" cy="4002405"/>
+            <wp:effectExtent l="0" t="0" r="0" b="0"/>
+            <wp:docPr id="40" name="Picture 40" descr="Graphical user interface, text, application, email&#10;&#10;Description automatically generated"/>
+            <wp:cNvGraphicFramePr>
+              <a:graphicFrameLocks xmlns:a="http://schemas.openxmlformats.org/drawingml/2006/main" noChangeAspect="1"/>
+            </wp:cNvGraphicFramePr>
+            <a:graphic xmlns:a="http://schemas.openxmlformats.org/drawingml/2006/main">
+              <a:graphicData uri="http://schemas.openxmlformats.org/drawingml/2006/picture">
+                <pic:pic xmlns:pic="http://schemas.openxmlformats.org/drawingml/2006/picture">
+                  <pic:nvPicPr>
+                    <pic:cNvPr id="40" name="Picture 40" descr="Graphical user interface, text, application, email&#10;&#10;Description automatically generated"/>
+                    <pic:cNvPicPr/>
+                  </pic:nvPicPr>
+                  <pic:blipFill>
+                    <a:blip r:embed="rId12"/>
+                    <a:stretch>
+                      <a:fillRect/>
+                    </a:stretch>
+                  </pic:blipFill>
+                  <pic:spPr>
+                    <a:xfrm>
+                      <a:off x="0" y="0"/>
+                      <a:ext cx="5731510" cy="4002405"/>
+                    </a:xfrm>
+                    <a:prstGeom prst="rect">
+                      <a:avLst/>
+                    </a:prstGeom>
+                  </pic:spPr>
+                </pic:pic>
+              </a:graphicData>
+            </a:graphic>
+          </wp:inline>
+        </w:drawing>
+      </w:r>
+    </w:p>
+    <w:p/>
+    <w:p/>
+    <w:p>
+      <w:pPr>
+        <w:tabs>
+          <w:tab w:val="left" w:pos="6240"/>
+        </w:tabs>
+      </w:pPr>
+      <w:r>
+        <w:tab/>
+      </w:r>
+    </w:p>
     <w:sectPr>
       <w:pgSz w:w="11906" w:h="16838"/>
       <w:pgMar w:top="1440" w:right="1440" w:bottom="1440" w:left="1440" w:header="708" w:footer="708" w:gutter="0"/>
@@ -6847,6 +7308,28 @@
       <w:szCs w:val="32"/>
     </w:rPr>
   </w:style>
+  <w:style w:type="paragraph" w:styleId="Heading2">
+    <w:name w:val="heading 2"/>
+    <w:basedOn w:val="Normal"/>
+    <w:next w:val="Normal"/>
+    <w:link w:val="Heading2Char"/>
+    <w:uiPriority w:val="9"/>
+    <w:unhideWhenUsed/>
+    <w:qFormat/>
+    <w:rsid w:val="00D67F7E"/>
+    <w:pPr>
+      <w:keepNext/>
+      <w:keepLines/>
+      <w:spacing w:before="40"/>
+      <w:outlineLvl w:val="1"/>
+    </w:pPr>
+    <w:rPr>
+      <w:rFonts w:asciiTheme="majorHAnsi" w:eastAsiaTheme="majorEastAsia" w:hAnsiTheme="majorHAnsi" w:cstheme="majorBidi"/>
+      <w:color w:val="2F5496" w:themeColor="accent1" w:themeShade="BF"/>
+      <w:sz w:val="26"/>
+      <w:szCs w:val="26"/>
+    </w:rPr>
+  </w:style>
   <w:style w:type="character" w:default="1" w:styleId="DefaultParagraphFont">
     <w:name w:val="Default Paragraph Font"/>
     <w:uiPriority w:val="1"/>
@@ -6956,7 +7439,6 @@
     <w:next w:val="Normal"/>
     <w:autoRedefine/>
     <w:uiPriority w:val="39"/>
-    <w:semiHidden/>
     <w:unhideWhenUsed/>
     <w:rsid w:val="009320B2"/>
     <w:pPr>
@@ -7106,6 +7588,31 @@
     <w:rPr>
       <w:color w:val="0563C1" w:themeColor="hyperlink"/>
       <w:u w:val="single"/>
+    </w:rPr>
+  </w:style>
+  <w:style w:type="character" w:customStyle="1" w:styleId="Heading2Char">
+    <w:name w:val="Heading 2 Char"/>
+    <w:basedOn w:val="DefaultParagraphFont"/>
+    <w:link w:val="Heading2"/>
+    <w:uiPriority w:val="9"/>
+    <w:rsid w:val="00D67F7E"/>
+    <w:rPr>
+      <w:rFonts w:asciiTheme="majorHAnsi" w:eastAsiaTheme="majorEastAsia" w:hAnsiTheme="majorHAnsi" w:cstheme="majorBidi"/>
+      <w:color w:val="2F5496" w:themeColor="accent1" w:themeShade="BF"/>
+      <w:sz w:val="26"/>
+      <w:szCs w:val="26"/>
+    </w:rPr>
+  </w:style>
+  <w:style w:type="character" w:styleId="UnresolvedMention">
+    <w:name w:val="Unresolved Mention"/>
+    <w:basedOn w:val="DefaultParagraphFont"/>
+    <w:uiPriority w:val="99"/>
+    <w:semiHidden/>
+    <w:unhideWhenUsed/>
+    <w:rsid w:val="009166C8"/>
+    <w:rPr>
+      <w:color w:val="605E5C"/>
+      <w:shd w:val="clear" w:color="auto" w:fill="E1DFDD"/>
     </w:rPr>
   </w:style>
 </w:styles>

</xml_diff>